<commit_message>
Finished support for col/@role, hcell/@role, cell/@role in export
</commit_message>
<xml_diff>
--- a/pso-docx-ant/src/test/export/cases/tables-col-row-hcell-cell-role/word-export-template.docx
+++ b/pso-docx-ant/src/test/export/cases/tables-col-row-hcell-cell-role/word-export-template.docx
@@ -1,6 +1,6 @@
 
 <file path=word/document.xml><?xml version="1.0" encoding="utf-8"?>
-<w:document xmlns:wpc="http://schemas.microsoft.com/office/word/2010/wordprocessingCanvas" xmlns:cx="http://schemas.microsoft.com/office/drawing/2014/chartex" xmlns:cx1="http://schemas.microsoft.com/office/drawing/2015/9/8/chartex" xmlns:cx2="http://schemas.microsoft.com/office/drawing/2015/10/21/chartex" xmlns:cx3="http://schemas.microsoft.com/office/drawing/2016/5/9/chartex" xmlns:cx4="http://schemas.microsoft.com/office/drawing/2016/5/10/chartex" xmlns:cx5="http://schemas.microsoft.com/office/drawing/2016/5/11/chartex" xmlns:cx6="http://schemas.microsoft.com/office/drawing/2016/5/12/chartex" xmlns:cx7="http://schemas.microsoft.com/office/drawing/2016/5/13/chartex" xmlns:cx8="http://schemas.microsoft.com/office/drawing/2016/5/14/chartex" xmlns:mc="http://schemas.openxmlformats.org/markup-compatibility/2006" xmlns:aink="http://schemas.microsoft.com/office/drawing/2016/ink" xmlns:am3d="http://schemas.microsoft.com/office/drawing/2017/model3d" xmlns:o="urn:schemas-microsoft-com:office:office" xmlns:r="http://schemas.openxmlformats.org/officeDocument/2006/relationships" xmlns:m="http://schemas.openxmlformats.org/officeDocument/2006/math" xmlns:v="urn:schemas-microsoft-com:vml" xmlns:wp14="http://schemas.microsoft.com/office/word/2010/wordprocessingDrawing" xmlns:wp="http://schemas.openxmlformats.org/drawingml/2006/wordprocessingDrawing" xmlns:w10="urn:schemas-microsoft-com:office:word" xmlns:w="http://schemas.openxmlformats.org/wordprocessingml/2006/main" xmlns:w14="http://schemas.microsoft.com/office/word/2010/wordml" xmlns:w15="http://schemas.microsoft.com/office/word/2012/wordml" xmlns:w16cid="http://schemas.microsoft.com/office/word/2016/wordml/cid" xmlns:w16se="http://schemas.microsoft.com/office/word/2015/wordml/symex" xmlns:wpg="http://schemas.microsoft.com/office/word/2010/wordprocessingGroup" xmlns:wpi="http://schemas.microsoft.com/office/word/2010/wordprocessingInk" xmlns:wne="http://schemas.microsoft.com/office/word/2006/wordml" xmlns:wps="http://schemas.microsoft.com/office/word/2010/wordprocessingShape" mc:Ignorable="w14 w15 w16se w16cid wp14">
+<w:document xmlns:wpc="http://schemas.microsoft.com/office/word/2010/wordprocessingCanvas" xmlns:cx="http://schemas.microsoft.com/office/drawing/2014/chartex" xmlns:cx1="http://schemas.microsoft.com/office/drawing/2015/9/8/chartex" xmlns:cx2="http://schemas.microsoft.com/office/drawing/2015/10/21/chartex" xmlns:cx3="http://schemas.microsoft.com/office/drawing/2016/5/9/chartex" xmlns:cx4="http://schemas.microsoft.com/office/drawing/2016/5/10/chartex" xmlns:cx5="http://schemas.microsoft.com/office/drawing/2016/5/11/chartex" xmlns:cx6="http://schemas.microsoft.com/office/drawing/2016/5/12/chartex" xmlns:cx7="http://schemas.microsoft.com/office/drawing/2016/5/13/chartex" xmlns:cx8="http://schemas.microsoft.com/office/drawing/2016/5/14/chartex" xmlns:mc="http://schemas.openxmlformats.org/markup-compatibility/2006" xmlns:aink="http://schemas.microsoft.com/office/drawing/2016/ink" xmlns:am3d="http://schemas.microsoft.com/office/drawing/2017/model3d" xmlns:o="urn:schemas-microsoft-com:office:office" xmlns:r="http://schemas.openxmlformats.org/officeDocument/2006/relationships" xmlns:m="http://schemas.openxmlformats.org/officeDocument/2006/math" xmlns:v="urn:schemas-microsoft-com:vml" xmlns:wp14="http://schemas.microsoft.com/office/word/2010/wordprocessingDrawing" xmlns:wp="http://schemas.openxmlformats.org/drawingml/2006/wordprocessingDrawing" xmlns:w10="urn:schemas-microsoft-com:office:word" xmlns:w="http://schemas.openxmlformats.org/wordprocessingml/2006/main" xmlns:w14="http://schemas.microsoft.com/office/word/2010/wordml" xmlns:w15="http://schemas.microsoft.com/office/word/2012/wordml" xmlns:w16cex="http://schemas.microsoft.com/office/word/2018/wordml/cex" xmlns:w16cid="http://schemas.microsoft.com/office/word/2016/wordml/cid" xmlns:w16="http://schemas.microsoft.com/office/word/2018/wordml" xmlns:w16sdtdh="http://schemas.microsoft.com/office/word/2020/wordml/sdtdatahash" xmlns:w16se="http://schemas.microsoft.com/office/word/2015/wordml/symex" xmlns:wpg="http://schemas.microsoft.com/office/word/2010/wordprocessingGroup" xmlns:wpi="http://schemas.microsoft.com/office/word/2010/wordprocessingInk" xmlns:wne="http://schemas.microsoft.com/office/word/2006/wordml" xmlns:wps="http://schemas.microsoft.com/office/word/2010/wordprocessingShape" mc:Ignorable="w14 w15 w16se w16cid w16 w16cex w16sdtdh wp14">
   <w:body>
     <w:p>
       <w:pPr>
@@ -219,91 +219,49 @@
         <w:rPr>
           <w:shd w:val="clear" w:color="auto" w:fill="FFFFFF"/>
         </w:rPr>
-        <w:t xml:space="preserve">. </w:t>
+        <w:t xml:space="preserve">. Morbi id </w:t>
       </w:r>
       <w:proofErr w:type="spellStart"/>
       <w:r>
         <w:rPr>
           <w:shd w:val="clear" w:color="auto" w:fill="FFFFFF"/>
         </w:rPr>
-        <w:t>Morbi</w:t>
+        <w:t>rhoncus</w:t>
       </w:r>
       <w:proofErr w:type="spellEnd"/>
       <w:r>
         <w:rPr>
           <w:shd w:val="clear" w:color="auto" w:fill="FFFFFF"/>
         </w:rPr>
-        <w:t xml:space="preserve"> id </w:t>
+        <w:t xml:space="preserve"> eros, </w:t>
       </w:r>
       <w:proofErr w:type="spellStart"/>
       <w:r>
         <w:rPr>
           <w:shd w:val="clear" w:color="auto" w:fill="FFFFFF"/>
         </w:rPr>
-        <w:t>rhoncus</w:t>
+        <w:t>facilisis</w:t>
       </w:r>
       <w:proofErr w:type="spellEnd"/>
       <w:r>
         <w:rPr>
           <w:shd w:val="clear" w:color="auto" w:fill="FFFFFF"/>
         </w:rPr>
-        <w:t xml:space="preserve"> </w:t>
+        <w:t xml:space="preserve"> maximus </w:t>
       </w:r>
       <w:proofErr w:type="spellStart"/>
       <w:r>
         <w:rPr>
           <w:shd w:val="clear" w:color="auto" w:fill="FFFFFF"/>
         </w:rPr>
-        <w:t>eros</w:t>
+        <w:t>odio</w:t>
       </w:r>
       <w:proofErr w:type="spellEnd"/>
       <w:r>
         <w:rPr>
           <w:shd w:val="clear" w:color="auto" w:fill="FFFFFF"/>
         </w:rPr>
-        <w:t xml:space="preserve">, </w:t>
-      </w:r>
-      <w:proofErr w:type="spellStart"/>
-      <w:r>
-        <w:rPr>
-          <w:shd w:val="clear" w:color="auto" w:fill="FFFFFF"/>
-        </w:rPr>
-        <w:t>facilisis</w:t>
-      </w:r>
-      <w:proofErr w:type="spellEnd"/>
-      <w:r>
-        <w:rPr>
-          <w:shd w:val="clear" w:color="auto" w:fill="FFFFFF"/>
-        </w:rPr>
-        <w:t xml:space="preserve"> maximus </w:t>
-      </w:r>
-      <w:proofErr w:type="spellStart"/>
-      <w:r>
-        <w:rPr>
-          <w:shd w:val="clear" w:color="auto" w:fill="FFFFFF"/>
-        </w:rPr>
-        <w:t>odio</w:t>
-      </w:r>
-      <w:proofErr w:type="spellEnd"/>
-      <w:r>
-        <w:rPr>
-          <w:shd w:val="clear" w:color="auto" w:fill="FFFFFF"/>
-        </w:rPr>
-        <w:t xml:space="preserve">. </w:t>
-      </w:r>
-      <w:proofErr w:type="spellStart"/>
-      <w:r>
-        <w:rPr>
-          <w:shd w:val="clear" w:color="auto" w:fill="FFFFFF"/>
-        </w:rPr>
-        <w:t>Sed</w:t>
-      </w:r>
-      <w:proofErr w:type="spellEnd"/>
-      <w:r>
-        <w:rPr>
-          <w:shd w:val="clear" w:color="auto" w:fill="FFFFFF"/>
-        </w:rPr>
-        <w:t xml:space="preserve"> </w:t>
+        <w:t xml:space="preserve">. Sed </w:t>
       </w:r>
       <w:proofErr w:type="spellStart"/>
       <w:r>
@@ -755,6 +713,157 @@
     </w:p>
     <w:p>
       <w:pPr>
+        <w:pStyle w:val="ListBullet9"/>
+        <w:numPr>
+          <w:ilvl w:val="0"/>
+          <w:numId w:val="0"/>
+        </w:numPr>
+      </w:pPr>
+      <w:r>
+        <w:t>Table 2</w:t>
+      </w:r>
+    </w:p>
+    <w:tbl>
+      <w:tblPr>
+        <w:tblStyle w:val="PlainTable4"/>
+        <w:tblW w:w="0" w:type="auto"/>
+        <w:tblLook w:val="04A0" w:firstRow="1" w:lastRow="0" w:firstColumn="1" w:lastColumn="0" w:noHBand="0" w:noVBand="1"/>
+      </w:tblPr>
+      <w:tblGrid>
+        <w:gridCol w:w="3116"/>
+        <w:gridCol w:w="3117"/>
+        <w:gridCol w:w="3117"/>
+      </w:tblGrid>
+      <w:tr>
+        <w:trPr>
+          <w:cnfStyle w:val="100000000000" w:firstRow="1" w:lastRow="0" w:firstColumn="0" w:lastColumn="0" w:oddVBand="0" w:evenVBand="0" w:oddHBand="0" w:evenHBand="0" w:firstRowFirstColumn="0" w:firstRowLastColumn="0" w:lastRowFirstColumn="0" w:lastRowLastColumn="0"/>
+        </w:trPr>
+        <w:tc>
+          <w:tcPr>
+            <w:cnfStyle w:val="001000000000" w:firstRow="0" w:lastRow="0" w:firstColumn="1" w:lastColumn="0" w:oddVBand="0" w:evenVBand="0" w:oddHBand="0" w:evenHBand="0" w:firstRowFirstColumn="0" w:firstRowLastColumn="0" w:lastRowFirstColumn="0" w:lastRowLastColumn="0"/>
+            <w:tcW w:w="3116" w:type="dxa"/>
+          </w:tcPr>
+          <w:p>
+            <w:pPr>
+              <w:pStyle w:val="ListBullet9"/>
+              <w:numPr>
+                <w:ilvl w:val="0"/>
+                <w:numId w:val="0"/>
+              </w:numPr>
+            </w:pPr>
+            <w:r>
+              <w:t>1</w:t>
+            </w:r>
+          </w:p>
+        </w:tc>
+        <w:tc>
+          <w:tcPr>
+            <w:tcW w:w="3117" w:type="dxa"/>
+          </w:tcPr>
+          <w:p>
+            <w:pPr>
+              <w:pStyle w:val="ListBullet9"/>
+              <w:numPr>
+                <w:ilvl w:val="0"/>
+                <w:numId w:val="0"/>
+              </w:numPr>
+              <w:cnfStyle w:val="100000000000" w:firstRow="1" w:lastRow="0" w:firstColumn="0" w:lastColumn="0" w:oddVBand="0" w:evenVBand="0" w:oddHBand="0" w:evenHBand="0" w:firstRowFirstColumn="0" w:firstRowLastColumn="0" w:lastRowFirstColumn="0" w:lastRowLastColumn="0"/>
+            </w:pPr>
+            <w:r>
+              <w:t>2</w:t>
+            </w:r>
+          </w:p>
+        </w:tc>
+        <w:tc>
+          <w:tcPr>
+            <w:tcW w:w="3117" w:type="dxa"/>
+          </w:tcPr>
+          <w:p>
+            <w:pPr>
+              <w:pStyle w:val="ListBullet9"/>
+              <w:numPr>
+                <w:ilvl w:val="0"/>
+                <w:numId w:val="0"/>
+              </w:numPr>
+              <w:cnfStyle w:val="100000000000" w:firstRow="1" w:lastRow="0" w:firstColumn="0" w:lastColumn="0" w:oddVBand="0" w:evenVBand="0" w:oddHBand="0" w:evenHBand="0" w:firstRowFirstColumn="0" w:firstRowLastColumn="0" w:lastRowFirstColumn="0" w:lastRowLastColumn="0"/>
+            </w:pPr>
+            <w:r>
+              <w:t>3</w:t>
+            </w:r>
+          </w:p>
+        </w:tc>
+      </w:tr>
+      <w:tr>
+        <w:trPr>
+          <w:cnfStyle w:val="000000100000" w:firstRow="0" w:lastRow="0" w:firstColumn="0" w:lastColumn="0" w:oddVBand="0" w:evenVBand="0" w:oddHBand="1" w:evenHBand="0" w:firstRowFirstColumn="0" w:firstRowLastColumn="0" w:lastRowFirstColumn="0" w:lastRowLastColumn="0"/>
+        </w:trPr>
+        <w:tc>
+          <w:tcPr>
+            <w:cnfStyle w:val="001000000000" w:firstRow="0" w:lastRow="0" w:firstColumn="1" w:lastColumn="0" w:oddVBand="0" w:evenVBand="0" w:oddHBand="0" w:evenHBand="0" w:firstRowFirstColumn="0" w:firstRowLastColumn="0" w:lastRowFirstColumn="0" w:lastRowLastColumn="0"/>
+            <w:tcW w:w="3116" w:type="dxa"/>
+          </w:tcPr>
+          <w:p>
+            <w:pPr>
+              <w:pStyle w:val="ListBullet9"/>
+              <w:numPr>
+                <w:ilvl w:val="0"/>
+                <w:numId w:val="0"/>
+              </w:numPr>
+            </w:pPr>
+            <w:r>
+              <w:t>4</w:t>
+            </w:r>
+          </w:p>
+        </w:tc>
+        <w:tc>
+          <w:tcPr>
+            <w:tcW w:w="3117" w:type="dxa"/>
+          </w:tcPr>
+          <w:p>
+            <w:pPr>
+              <w:pStyle w:val="ListBullet9"/>
+              <w:numPr>
+                <w:ilvl w:val="0"/>
+                <w:numId w:val="0"/>
+              </w:numPr>
+              <w:cnfStyle w:val="000000100000" w:firstRow="0" w:lastRow="0" w:firstColumn="0" w:lastColumn="0" w:oddVBand="0" w:evenVBand="0" w:oddHBand="1" w:evenHBand="0" w:firstRowFirstColumn="0" w:firstRowLastColumn="0" w:lastRowFirstColumn="0" w:lastRowLastColumn="0"/>
+            </w:pPr>
+            <w:r>
+              <w:t>5</w:t>
+            </w:r>
+          </w:p>
+        </w:tc>
+        <w:tc>
+          <w:tcPr>
+            <w:tcW w:w="3117" w:type="dxa"/>
+          </w:tcPr>
+          <w:p>
+            <w:pPr>
+              <w:pStyle w:val="ListBullet9"/>
+              <w:numPr>
+                <w:ilvl w:val="0"/>
+                <w:numId w:val="0"/>
+              </w:numPr>
+              <w:cnfStyle w:val="000000100000" w:firstRow="0" w:lastRow="0" w:firstColumn="0" w:lastColumn="0" w:oddVBand="0" w:evenVBand="0" w:oddHBand="1" w:evenHBand="0" w:firstRowFirstColumn="0" w:firstRowLastColumn="0" w:lastRowFirstColumn="0" w:lastRowLastColumn="0"/>
+            </w:pPr>
+            <w:r>
+              <w:t>6</w:t>
+            </w:r>
+          </w:p>
+        </w:tc>
+      </w:tr>
+    </w:tbl>
+    <w:p>
+      <w:pPr>
+        <w:pStyle w:val="ListBullet9"/>
+        <w:numPr>
+          <w:ilvl w:val="0"/>
+          <w:numId w:val="0"/>
+        </w:numPr>
+      </w:pPr>
+    </w:p>
+    <w:p>
+      <w:pPr>
         <w:pStyle w:val="TableHeader"/>
       </w:pPr>
       <w:r>
@@ -772,6 +881,7 @@
         </w:rPr>
       </w:pPr>
       <w:r>
+        <w:lastRenderedPageBreak/>
         <w:t>Table body t</w:t>
       </w:r>
       <w:r>
@@ -789,8 +899,6 @@
         <w:lastRenderedPageBreak/>
         <w:t>Lists</w:t>
       </w:r>
-      <w:bookmarkStart w:id="1" w:name="_GoBack"/>
-      <w:bookmarkEnd w:id="1"/>
     </w:p>
     <w:p>
       <w:pPr>
@@ -1492,7 +1600,7 @@
 </file>
 
 <file path=word/endnotes.xml><?xml version="1.0" encoding="utf-8"?>
-<w:endnotes xmlns:wpc="http://schemas.microsoft.com/office/word/2010/wordprocessingCanvas" xmlns:cx="http://schemas.microsoft.com/office/drawing/2014/chartex" xmlns:cx1="http://schemas.microsoft.com/office/drawing/2015/9/8/chartex" xmlns:cx2="http://schemas.microsoft.com/office/drawing/2015/10/21/chartex" xmlns:cx3="http://schemas.microsoft.com/office/drawing/2016/5/9/chartex" xmlns:cx4="http://schemas.microsoft.com/office/drawing/2016/5/10/chartex" xmlns:cx5="http://schemas.microsoft.com/office/drawing/2016/5/11/chartex" xmlns:cx6="http://schemas.microsoft.com/office/drawing/2016/5/12/chartex" xmlns:cx7="http://schemas.microsoft.com/office/drawing/2016/5/13/chartex" xmlns:cx8="http://schemas.microsoft.com/office/drawing/2016/5/14/chartex" xmlns:mc="http://schemas.openxmlformats.org/markup-compatibility/2006" xmlns:aink="http://schemas.microsoft.com/office/drawing/2016/ink" xmlns:am3d="http://schemas.microsoft.com/office/drawing/2017/model3d" xmlns:o="urn:schemas-microsoft-com:office:office" xmlns:r="http://schemas.openxmlformats.org/officeDocument/2006/relationships" xmlns:m="http://schemas.openxmlformats.org/officeDocument/2006/math" xmlns:v="urn:schemas-microsoft-com:vml" xmlns:wp14="http://schemas.microsoft.com/office/word/2010/wordprocessingDrawing" xmlns:wp="http://schemas.openxmlformats.org/drawingml/2006/wordprocessingDrawing" xmlns:w10="urn:schemas-microsoft-com:office:word" xmlns:w="http://schemas.openxmlformats.org/wordprocessingml/2006/main" xmlns:w14="http://schemas.microsoft.com/office/word/2010/wordml" xmlns:w15="http://schemas.microsoft.com/office/word/2012/wordml" xmlns:w16cid="http://schemas.microsoft.com/office/word/2016/wordml/cid" xmlns:w16se="http://schemas.microsoft.com/office/word/2015/wordml/symex" xmlns:wpg="http://schemas.microsoft.com/office/word/2010/wordprocessingGroup" xmlns:wpi="http://schemas.microsoft.com/office/word/2010/wordprocessingInk" xmlns:wne="http://schemas.microsoft.com/office/word/2006/wordml" xmlns:wps="http://schemas.microsoft.com/office/word/2010/wordprocessingShape" mc:Ignorable="w14 w15 w16se w16cid wp14">
+<w:endnotes xmlns:wpc="http://schemas.microsoft.com/office/word/2010/wordprocessingCanvas" xmlns:cx="http://schemas.microsoft.com/office/drawing/2014/chartex" xmlns:cx1="http://schemas.microsoft.com/office/drawing/2015/9/8/chartex" xmlns:cx2="http://schemas.microsoft.com/office/drawing/2015/10/21/chartex" xmlns:cx3="http://schemas.microsoft.com/office/drawing/2016/5/9/chartex" xmlns:cx4="http://schemas.microsoft.com/office/drawing/2016/5/10/chartex" xmlns:cx5="http://schemas.microsoft.com/office/drawing/2016/5/11/chartex" xmlns:cx6="http://schemas.microsoft.com/office/drawing/2016/5/12/chartex" xmlns:cx7="http://schemas.microsoft.com/office/drawing/2016/5/13/chartex" xmlns:cx8="http://schemas.microsoft.com/office/drawing/2016/5/14/chartex" xmlns:mc="http://schemas.openxmlformats.org/markup-compatibility/2006" xmlns:aink="http://schemas.microsoft.com/office/drawing/2016/ink" xmlns:am3d="http://schemas.microsoft.com/office/drawing/2017/model3d" xmlns:o="urn:schemas-microsoft-com:office:office" xmlns:r="http://schemas.openxmlformats.org/officeDocument/2006/relationships" xmlns:m="http://schemas.openxmlformats.org/officeDocument/2006/math" xmlns:v="urn:schemas-microsoft-com:vml" xmlns:wp14="http://schemas.microsoft.com/office/word/2010/wordprocessingDrawing" xmlns:wp="http://schemas.openxmlformats.org/drawingml/2006/wordprocessingDrawing" xmlns:w10="urn:schemas-microsoft-com:office:word" xmlns:w="http://schemas.openxmlformats.org/wordprocessingml/2006/main" xmlns:w14="http://schemas.microsoft.com/office/word/2010/wordml" xmlns:w15="http://schemas.microsoft.com/office/word/2012/wordml" xmlns:w16cex="http://schemas.microsoft.com/office/word/2018/wordml/cex" xmlns:w16cid="http://schemas.microsoft.com/office/word/2016/wordml/cid" xmlns:w16="http://schemas.microsoft.com/office/word/2018/wordml" xmlns:w16sdtdh="http://schemas.microsoft.com/office/word/2020/wordml/sdtdatahash" xmlns:w16se="http://schemas.microsoft.com/office/word/2015/wordml/symex" xmlns:wpg="http://schemas.microsoft.com/office/word/2010/wordprocessingGroup" xmlns:wpi="http://schemas.microsoft.com/office/word/2010/wordprocessingInk" xmlns:wne="http://schemas.microsoft.com/office/word/2006/wordml" xmlns:wps="http://schemas.microsoft.com/office/word/2010/wordprocessingShape" mc:Ignorable="w14 w15 w16se w16cid w16 w16cex w16sdtdh wp14">
   <w:endnote w:type="separator" w:id="-1">
     <w:p>
       <w:pPr>
@@ -1517,7 +1625,7 @@
 </file>
 
 <file path=word/footer1.xml><?xml version="1.0" encoding="utf-8"?>
-<w:ftr xmlns:wpc="http://schemas.microsoft.com/office/word/2010/wordprocessingCanvas" xmlns:cx="http://schemas.microsoft.com/office/drawing/2014/chartex" xmlns:cx1="http://schemas.microsoft.com/office/drawing/2015/9/8/chartex" xmlns:cx2="http://schemas.microsoft.com/office/drawing/2015/10/21/chartex" xmlns:cx3="http://schemas.microsoft.com/office/drawing/2016/5/9/chartex" xmlns:cx4="http://schemas.microsoft.com/office/drawing/2016/5/10/chartex" xmlns:cx5="http://schemas.microsoft.com/office/drawing/2016/5/11/chartex" xmlns:cx6="http://schemas.microsoft.com/office/drawing/2016/5/12/chartex" xmlns:cx7="http://schemas.microsoft.com/office/drawing/2016/5/13/chartex" xmlns:cx8="http://schemas.microsoft.com/office/drawing/2016/5/14/chartex" xmlns:mc="http://schemas.openxmlformats.org/markup-compatibility/2006" xmlns:aink="http://schemas.microsoft.com/office/drawing/2016/ink" xmlns:am3d="http://schemas.microsoft.com/office/drawing/2017/model3d" xmlns:o="urn:schemas-microsoft-com:office:office" xmlns:r="http://schemas.openxmlformats.org/officeDocument/2006/relationships" xmlns:m="http://schemas.openxmlformats.org/officeDocument/2006/math" xmlns:v="urn:schemas-microsoft-com:vml" xmlns:wp14="http://schemas.microsoft.com/office/word/2010/wordprocessingDrawing" xmlns:wp="http://schemas.openxmlformats.org/drawingml/2006/wordprocessingDrawing" xmlns:w10="urn:schemas-microsoft-com:office:word" xmlns:w="http://schemas.openxmlformats.org/wordprocessingml/2006/main" xmlns:w14="http://schemas.microsoft.com/office/word/2010/wordml" xmlns:w15="http://schemas.microsoft.com/office/word/2012/wordml" xmlns:w16cid="http://schemas.microsoft.com/office/word/2016/wordml/cid" xmlns:w16se="http://schemas.microsoft.com/office/word/2015/wordml/symex" xmlns:wpg="http://schemas.microsoft.com/office/word/2010/wordprocessingGroup" xmlns:wpi="http://schemas.microsoft.com/office/word/2010/wordprocessingInk" xmlns:wne="http://schemas.microsoft.com/office/word/2006/wordml" xmlns:wps="http://schemas.microsoft.com/office/word/2010/wordprocessingShape" mc:Ignorable="w14 w15 w16se w16cid wp14">
+<w:ftr xmlns:wpc="http://schemas.microsoft.com/office/word/2010/wordprocessingCanvas" xmlns:cx="http://schemas.microsoft.com/office/drawing/2014/chartex" xmlns:cx1="http://schemas.microsoft.com/office/drawing/2015/9/8/chartex" xmlns:cx2="http://schemas.microsoft.com/office/drawing/2015/10/21/chartex" xmlns:cx3="http://schemas.microsoft.com/office/drawing/2016/5/9/chartex" xmlns:cx4="http://schemas.microsoft.com/office/drawing/2016/5/10/chartex" xmlns:cx5="http://schemas.microsoft.com/office/drawing/2016/5/11/chartex" xmlns:cx6="http://schemas.microsoft.com/office/drawing/2016/5/12/chartex" xmlns:cx7="http://schemas.microsoft.com/office/drawing/2016/5/13/chartex" xmlns:cx8="http://schemas.microsoft.com/office/drawing/2016/5/14/chartex" xmlns:mc="http://schemas.openxmlformats.org/markup-compatibility/2006" xmlns:aink="http://schemas.microsoft.com/office/drawing/2016/ink" xmlns:am3d="http://schemas.microsoft.com/office/drawing/2017/model3d" xmlns:o="urn:schemas-microsoft-com:office:office" xmlns:r="http://schemas.openxmlformats.org/officeDocument/2006/relationships" xmlns:m="http://schemas.openxmlformats.org/officeDocument/2006/math" xmlns:v="urn:schemas-microsoft-com:vml" xmlns:wp14="http://schemas.microsoft.com/office/word/2010/wordprocessingDrawing" xmlns:wp="http://schemas.openxmlformats.org/drawingml/2006/wordprocessingDrawing" xmlns:w10="urn:schemas-microsoft-com:office:word" xmlns:w="http://schemas.openxmlformats.org/wordprocessingml/2006/main" xmlns:w14="http://schemas.microsoft.com/office/word/2010/wordml" xmlns:w15="http://schemas.microsoft.com/office/word/2012/wordml" xmlns:w16cex="http://schemas.microsoft.com/office/word/2018/wordml/cex" xmlns:w16cid="http://schemas.microsoft.com/office/word/2016/wordml/cid" xmlns:w16="http://schemas.microsoft.com/office/word/2018/wordml" xmlns:w16sdtdh="http://schemas.microsoft.com/office/word/2020/wordml/sdtdatahash" xmlns:w16se="http://schemas.microsoft.com/office/word/2015/wordml/symex" xmlns:wpg="http://schemas.microsoft.com/office/word/2010/wordprocessingGroup" xmlns:wpi="http://schemas.microsoft.com/office/word/2010/wordprocessingInk" xmlns:wne="http://schemas.microsoft.com/office/word/2006/wordml" xmlns:wps="http://schemas.microsoft.com/office/word/2010/wordprocessingShape" mc:Ignorable="w14 w15 w16se w16cid w16 w16cex w16sdtdh wp14">
   <w:p>
     <w:pPr>
       <w:pStyle w:val="Footer"/>
@@ -1609,7 +1717,7 @@
 </file>
 
 <file path=word/footnotes.xml><?xml version="1.0" encoding="utf-8"?>
-<w:footnotes xmlns:wpc="http://schemas.microsoft.com/office/word/2010/wordprocessingCanvas" xmlns:cx="http://schemas.microsoft.com/office/drawing/2014/chartex" xmlns:cx1="http://schemas.microsoft.com/office/drawing/2015/9/8/chartex" xmlns:cx2="http://schemas.microsoft.com/office/drawing/2015/10/21/chartex" xmlns:cx3="http://schemas.microsoft.com/office/drawing/2016/5/9/chartex" xmlns:cx4="http://schemas.microsoft.com/office/drawing/2016/5/10/chartex" xmlns:cx5="http://schemas.microsoft.com/office/drawing/2016/5/11/chartex" xmlns:cx6="http://schemas.microsoft.com/office/drawing/2016/5/12/chartex" xmlns:cx7="http://schemas.microsoft.com/office/drawing/2016/5/13/chartex" xmlns:cx8="http://schemas.microsoft.com/office/drawing/2016/5/14/chartex" xmlns:mc="http://schemas.openxmlformats.org/markup-compatibility/2006" xmlns:aink="http://schemas.microsoft.com/office/drawing/2016/ink" xmlns:am3d="http://schemas.microsoft.com/office/drawing/2017/model3d" xmlns:o="urn:schemas-microsoft-com:office:office" xmlns:r="http://schemas.openxmlformats.org/officeDocument/2006/relationships" xmlns:m="http://schemas.openxmlformats.org/officeDocument/2006/math" xmlns:v="urn:schemas-microsoft-com:vml" xmlns:wp14="http://schemas.microsoft.com/office/word/2010/wordprocessingDrawing" xmlns:wp="http://schemas.openxmlformats.org/drawingml/2006/wordprocessingDrawing" xmlns:w10="urn:schemas-microsoft-com:office:word" xmlns:w="http://schemas.openxmlformats.org/wordprocessingml/2006/main" xmlns:w14="http://schemas.microsoft.com/office/word/2010/wordml" xmlns:w15="http://schemas.microsoft.com/office/word/2012/wordml" xmlns:w16cid="http://schemas.microsoft.com/office/word/2016/wordml/cid" xmlns:w16se="http://schemas.microsoft.com/office/word/2015/wordml/symex" xmlns:wpg="http://schemas.microsoft.com/office/word/2010/wordprocessingGroup" xmlns:wpi="http://schemas.microsoft.com/office/word/2010/wordprocessingInk" xmlns:wne="http://schemas.microsoft.com/office/word/2006/wordml" xmlns:wps="http://schemas.microsoft.com/office/word/2010/wordprocessingShape" mc:Ignorable="w14 w15 w16se w16cid wp14">
+<w:footnotes xmlns:wpc="http://schemas.microsoft.com/office/word/2010/wordprocessingCanvas" xmlns:cx="http://schemas.microsoft.com/office/drawing/2014/chartex" xmlns:cx1="http://schemas.microsoft.com/office/drawing/2015/9/8/chartex" xmlns:cx2="http://schemas.microsoft.com/office/drawing/2015/10/21/chartex" xmlns:cx3="http://schemas.microsoft.com/office/drawing/2016/5/9/chartex" xmlns:cx4="http://schemas.microsoft.com/office/drawing/2016/5/10/chartex" xmlns:cx5="http://schemas.microsoft.com/office/drawing/2016/5/11/chartex" xmlns:cx6="http://schemas.microsoft.com/office/drawing/2016/5/12/chartex" xmlns:cx7="http://schemas.microsoft.com/office/drawing/2016/5/13/chartex" xmlns:cx8="http://schemas.microsoft.com/office/drawing/2016/5/14/chartex" xmlns:mc="http://schemas.openxmlformats.org/markup-compatibility/2006" xmlns:aink="http://schemas.microsoft.com/office/drawing/2016/ink" xmlns:am3d="http://schemas.microsoft.com/office/drawing/2017/model3d" xmlns:o="urn:schemas-microsoft-com:office:office" xmlns:r="http://schemas.openxmlformats.org/officeDocument/2006/relationships" xmlns:m="http://schemas.openxmlformats.org/officeDocument/2006/math" xmlns:v="urn:schemas-microsoft-com:vml" xmlns:wp14="http://schemas.microsoft.com/office/word/2010/wordprocessingDrawing" xmlns:wp="http://schemas.openxmlformats.org/drawingml/2006/wordprocessingDrawing" xmlns:w10="urn:schemas-microsoft-com:office:word" xmlns:w="http://schemas.openxmlformats.org/wordprocessingml/2006/main" xmlns:w14="http://schemas.microsoft.com/office/word/2010/wordml" xmlns:w15="http://schemas.microsoft.com/office/word/2012/wordml" xmlns:w16cex="http://schemas.microsoft.com/office/word/2018/wordml/cex" xmlns:w16cid="http://schemas.microsoft.com/office/word/2016/wordml/cid" xmlns:w16="http://schemas.microsoft.com/office/word/2018/wordml" xmlns:w16sdtdh="http://schemas.microsoft.com/office/word/2020/wordml/sdtdatahash" xmlns:w16se="http://schemas.microsoft.com/office/word/2015/wordml/symex" xmlns:wpg="http://schemas.microsoft.com/office/word/2010/wordprocessingGroup" xmlns:wpi="http://schemas.microsoft.com/office/word/2010/wordprocessingInk" xmlns:wne="http://schemas.microsoft.com/office/word/2006/wordml" xmlns:wps="http://schemas.microsoft.com/office/word/2010/wordprocessingShape" mc:Ignorable="w14 w15 w16se w16cid w16 w16cex w16sdtdh wp14">
   <w:footnote w:type="separator" w:id="-1">
     <w:p>
       <w:pPr>
@@ -1634,7 +1742,7 @@
 </file>
 
 <file path=word/header1.xml><?xml version="1.0" encoding="utf-8"?>
-<w:hdr xmlns:wpc="http://schemas.microsoft.com/office/word/2010/wordprocessingCanvas" xmlns:cx="http://schemas.microsoft.com/office/drawing/2014/chartex" xmlns:cx1="http://schemas.microsoft.com/office/drawing/2015/9/8/chartex" xmlns:cx2="http://schemas.microsoft.com/office/drawing/2015/10/21/chartex" xmlns:cx3="http://schemas.microsoft.com/office/drawing/2016/5/9/chartex" xmlns:cx4="http://schemas.microsoft.com/office/drawing/2016/5/10/chartex" xmlns:cx5="http://schemas.microsoft.com/office/drawing/2016/5/11/chartex" xmlns:cx6="http://schemas.microsoft.com/office/drawing/2016/5/12/chartex" xmlns:cx7="http://schemas.microsoft.com/office/drawing/2016/5/13/chartex" xmlns:cx8="http://schemas.microsoft.com/office/drawing/2016/5/14/chartex" xmlns:mc="http://schemas.openxmlformats.org/markup-compatibility/2006" xmlns:aink="http://schemas.microsoft.com/office/drawing/2016/ink" xmlns:am3d="http://schemas.microsoft.com/office/drawing/2017/model3d" xmlns:o="urn:schemas-microsoft-com:office:office" xmlns:r="http://schemas.openxmlformats.org/officeDocument/2006/relationships" xmlns:m="http://schemas.openxmlformats.org/officeDocument/2006/math" xmlns:v="urn:schemas-microsoft-com:vml" xmlns:wp14="http://schemas.microsoft.com/office/word/2010/wordprocessingDrawing" xmlns:wp="http://schemas.openxmlformats.org/drawingml/2006/wordprocessingDrawing" xmlns:w10="urn:schemas-microsoft-com:office:word" xmlns:w="http://schemas.openxmlformats.org/wordprocessingml/2006/main" xmlns:w14="http://schemas.microsoft.com/office/word/2010/wordml" xmlns:w15="http://schemas.microsoft.com/office/word/2012/wordml" xmlns:w16cid="http://schemas.microsoft.com/office/word/2016/wordml/cid" xmlns:w16se="http://schemas.microsoft.com/office/word/2015/wordml/symex" xmlns:wpg="http://schemas.microsoft.com/office/word/2010/wordprocessingGroup" xmlns:wpi="http://schemas.microsoft.com/office/word/2010/wordprocessingInk" xmlns:wne="http://schemas.microsoft.com/office/word/2006/wordml" xmlns:wps="http://schemas.microsoft.com/office/word/2010/wordprocessingShape" mc:Ignorable="w14 w15 w16se w16cid wp14">
+<w:hdr xmlns:wpc="http://schemas.microsoft.com/office/word/2010/wordprocessingCanvas" xmlns:cx="http://schemas.microsoft.com/office/drawing/2014/chartex" xmlns:cx1="http://schemas.microsoft.com/office/drawing/2015/9/8/chartex" xmlns:cx2="http://schemas.microsoft.com/office/drawing/2015/10/21/chartex" xmlns:cx3="http://schemas.microsoft.com/office/drawing/2016/5/9/chartex" xmlns:cx4="http://schemas.microsoft.com/office/drawing/2016/5/10/chartex" xmlns:cx5="http://schemas.microsoft.com/office/drawing/2016/5/11/chartex" xmlns:cx6="http://schemas.microsoft.com/office/drawing/2016/5/12/chartex" xmlns:cx7="http://schemas.microsoft.com/office/drawing/2016/5/13/chartex" xmlns:cx8="http://schemas.microsoft.com/office/drawing/2016/5/14/chartex" xmlns:mc="http://schemas.openxmlformats.org/markup-compatibility/2006" xmlns:aink="http://schemas.microsoft.com/office/drawing/2016/ink" xmlns:am3d="http://schemas.microsoft.com/office/drawing/2017/model3d" xmlns:o="urn:schemas-microsoft-com:office:office" xmlns:r="http://schemas.openxmlformats.org/officeDocument/2006/relationships" xmlns:m="http://schemas.openxmlformats.org/officeDocument/2006/math" xmlns:v="urn:schemas-microsoft-com:vml" xmlns:wp14="http://schemas.microsoft.com/office/word/2010/wordprocessingDrawing" xmlns:wp="http://schemas.openxmlformats.org/drawingml/2006/wordprocessingDrawing" xmlns:w10="urn:schemas-microsoft-com:office:word" xmlns:w="http://schemas.openxmlformats.org/wordprocessingml/2006/main" xmlns:w14="http://schemas.microsoft.com/office/word/2010/wordml" xmlns:w15="http://schemas.microsoft.com/office/word/2012/wordml" xmlns:w16cex="http://schemas.microsoft.com/office/word/2018/wordml/cex" xmlns:w16cid="http://schemas.microsoft.com/office/word/2016/wordml/cid" xmlns:w16="http://schemas.microsoft.com/office/word/2018/wordml" xmlns:w16sdtdh="http://schemas.microsoft.com/office/word/2020/wordml/sdtdatahash" xmlns:w16se="http://schemas.microsoft.com/office/word/2015/wordml/symex" xmlns:wpg="http://schemas.microsoft.com/office/word/2010/wordprocessingGroup" xmlns:wpi="http://schemas.microsoft.com/office/word/2010/wordprocessingInk" xmlns:wne="http://schemas.microsoft.com/office/word/2006/wordml" xmlns:wps="http://schemas.microsoft.com/office/word/2010/wordprocessingShape" mc:Ignorable="w14 w15 w16se w16cid w16 w16cex w16sdtdh wp14">
   <w:p>
     <w:pPr>
       <w:pStyle w:val="Header"/>
@@ -1678,7 +1786,7 @@
 </file>
 
 <file path=word/numbering.xml><?xml version="1.0" encoding="utf-8"?>
-<w:numbering xmlns:wpc="http://schemas.microsoft.com/office/word/2010/wordprocessingCanvas" xmlns:cx="http://schemas.microsoft.com/office/drawing/2014/chartex" xmlns:cx1="http://schemas.microsoft.com/office/drawing/2015/9/8/chartex" xmlns:cx2="http://schemas.microsoft.com/office/drawing/2015/10/21/chartex" xmlns:cx3="http://schemas.microsoft.com/office/drawing/2016/5/9/chartex" xmlns:cx4="http://schemas.microsoft.com/office/drawing/2016/5/10/chartex" xmlns:cx5="http://schemas.microsoft.com/office/drawing/2016/5/11/chartex" xmlns:cx6="http://schemas.microsoft.com/office/drawing/2016/5/12/chartex" xmlns:cx7="http://schemas.microsoft.com/office/drawing/2016/5/13/chartex" xmlns:cx8="http://schemas.microsoft.com/office/drawing/2016/5/14/chartex" xmlns:mc="http://schemas.openxmlformats.org/markup-compatibility/2006" xmlns:aink="http://schemas.microsoft.com/office/drawing/2016/ink" xmlns:am3d="http://schemas.microsoft.com/office/drawing/2017/model3d" xmlns:o="urn:schemas-microsoft-com:office:office" xmlns:r="http://schemas.openxmlformats.org/officeDocument/2006/relationships" xmlns:m="http://schemas.openxmlformats.org/officeDocument/2006/math" xmlns:v="urn:schemas-microsoft-com:vml" xmlns:wp14="http://schemas.microsoft.com/office/word/2010/wordprocessingDrawing" xmlns:wp="http://schemas.openxmlformats.org/drawingml/2006/wordprocessingDrawing" xmlns:w10="urn:schemas-microsoft-com:office:word" xmlns:w="http://schemas.openxmlformats.org/wordprocessingml/2006/main" xmlns:w14="http://schemas.microsoft.com/office/word/2010/wordml" xmlns:w15="http://schemas.microsoft.com/office/word/2012/wordml" xmlns:w16cid="http://schemas.microsoft.com/office/word/2016/wordml/cid" xmlns:w16se="http://schemas.microsoft.com/office/word/2015/wordml/symex" xmlns:wpg="http://schemas.microsoft.com/office/word/2010/wordprocessingGroup" xmlns:wpi="http://schemas.microsoft.com/office/word/2010/wordprocessingInk" xmlns:wne="http://schemas.microsoft.com/office/word/2006/wordml" xmlns:wps="http://schemas.microsoft.com/office/word/2010/wordprocessingShape" mc:Ignorable="w14 w15 w16se w16cid wp14">
+<w:numbering xmlns:wpc="http://schemas.microsoft.com/office/word/2010/wordprocessingCanvas" xmlns:cx="http://schemas.microsoft.com/office/drawing/2014/chartex" xmlns:cx1="http://schemas.microsoft.com/office/drawing/2015/9/8/chartex" xmlns:cx2="http://schemas.microsoft.com/office/drawing/2015/10/21/chartex" xmlns:cx3="http://schemas.microsoft.com/office/drawing/2016/5/9/chartex" xmlns:cx4="http://schemas.microsoft.com/office/drawing/2016/5/10/chartex" xmlns:cx5="http://schemas.microsoft.com/office/drawing/2016/5/11/chartex" xmlns:cx6="http://schemas.microsoft.com/office/drawing/2016/5/12/chartex" xmlns:cx7="http://schemas.microsoft.com/office/drawing/2016/5/13/chartex" xmlns:cx8="http://schemas.microsoft.com/office/drawing/2016/5/14/chartex" xmlns:mc="http://schemas.openxmlformats.org/markup-compatibility/2006" xmlns:aink="http://schemas.microsoft.com/office/drawing/2016/ink" xmlns:am3d="http://schemas.microsoft.com/office/drawing/2017/model3d" xmlns:o="urn:schemas-microsoft-com:office:office" xmlns:r="http://schemas.openxmlformats.org/officeDocument/2006/relationships" xmlns:m="http://schemas.openxmlformats.org/officeDocument/2006/math" xmlns:v="urn:schemas-microsoft-com:vml" xmlns:wp14="http://schemas.microsoft.com/office/word/2010/wordprocessingDrawing" xmlns:wp="http://schemas.openxmlformats.org/drawingml/2006/wordprocessingDrawing" xmlns:w10="urn:schemas-microsoft-com:office:word" xmlns:w="http://schemas.openxmlformats.org/wordprocessingml/2006/main" xmlns:w14="http://schemas.microsoft.com/office/word/2010/wordml" xmlns:w15="http://schemas.microsoft.com/office/word/2012/wordml" xmlns:w16cex="http://schemas.microsoft.com/office/word/2018/wordml/cex" xmlns:w16cid="http://schemas.microsoft.com/office/word/2016/wordml/cid" xmlns:w16="http://schemas.microsoft.com/office/word/2018/wordml" xmlns:w16sdtdh="http://schemas.microsoft.com/office/word/2020/wordml/sdtdatahash" xmlns:w16se="http://schemas.microsoft.com/office/word/2015/wordml/symex" xmlns:wpg="http://schemas.microsoft.com/office/word/2010/wordprocessingGroup" xmlns:wpi="http://schemas.microsoft.com/office/word/2010/wordprocessingInk" xmlns:wne="http://schemas.microsoft.com/office/word/2006/wordml" xmlns:wps="http://schemas.microsoft.com/office/word/2010/wordprocessingShape" mc:Ignorable="w14 w15 w16se w16cid w16 w16cex w16sdtdh wp14">
   <w:abstractNum w:abstractNumId="0" w15:restartNumberingAfterBreak="0">
     <w:nsid w:val="FFFFFF7C"/>
     <w:multiLevelType w:val="singleLevel"/>
@@ -2611,7 +2719,7 @@
 </file>
 
 <file path=word/styles.xml><?xml version="1.0" encoding="utf-8"?>
-<w:styles xmlns:mc="http://schemas.openxmlformats.org/markup-compatibility/2006" xmlns:r="http://schemas.openxmlformats.org/officeDocument/2006/relationships" xmlns:w="http://schemas.openxmlformats.org/wordprocessingml/2006/main" xmlns:w14="http://schemas.microsoft.com/office/word/2010/wordml" xmlns:w15="http://schemas.microsoft.com/office/word/2012/wordml" xmlns:w16cid="http://schemas.microsoft.com/office/word/2016/wordml/cid" xmlns:w16se="http://schemas.microsoft.com/office/word/2015/wordml/symex" mc:Ignorable="w14 w15 w16se w16cid">
+<w:styles xmlns:mc="http://schemas.openxmlformats.org/markup-compatibility/2006" xmlns:r="http://schemas.openxmlformats.org/officeDocument/2006/relationships" xmlns:w="http://schemas.openxmlformats.org/wordprocessingml/2006/main" xmlns:w14="http://schemas.microsoft.com/office/word/2010/wordml" xmlns:w15="http://schemas.microsoft.com/office/word/2012/wordml" xmlns:w16cex="http://schemas.microsoft.com/office/word/2018/wordml/cex" xmlns:w16cid="http://schemas.microsoft.com/office/word/2016/wordml/cid" xmlns:w16="http://schemas.microsoft.com/office/word/2018/wordml" xmlns:w16sdtdh="http://schemas.microsoft.com/office/word/2020/wordml/sdtdatahash" xmlns:w16se="http://schemas.microsoft.com/office/word/2015/wordml/symex" mc:Ignorable="w14 w15 w16se w16cid w16 w16cex w16sdtdh">
   <w:docDefaults>
     <w:rPrDefault>
       <w:rPr>
@@ -2627,7 +2735,7 @@
       </w:pPr>
     </w:pPrDefault>
   </w:docDefaults>
-  <w:latentStyles w:defLockedState="0" w:defUIPriority="99" w:defSemiHidden="0" w:defUnhideWhenUsed="0" w:defQFormat="0" w:count="375">
+  <w:latentStyles w:defLockedState="0" w:defUIPriority="99" w:defSemiHidden="0" w:defUnhideWhenUsed="0" w:defQFormat="0" w:count="376">
     <w:lsdException w:name="Normal" w:uiPriority="0" w:qFormat="1"/>
     <w:lsdException w:name="heading 1" w:uiPriority="9" w:qFormat="1"/>
     <w:lsdException w:name="heading 2" w:semiHidden="1" w:uiPriority="9" w:unhideWhenUsed="1" w:qFormat="1"/>
@@ -2733,7 +2841,6 @@
     <w:lsdException w:name="HTML Sample" w:semiHidden="1" w:unhideWhenUsed="1"/>
     <w:lsdException w:name="HTML Typewriter" w:semiHidden="1" w:unhideWhenUsed="1"/>
     <w:lsdException w:name="HTML Variable" w:semiHidden="1" w:unhideWhenUsed="1"/>
-    <w:lsdException w:name="Normal Table" w:semiHidden="1" w:unhideWhenUsed="1"/>
     <w:lsdException w:name="annotation subject" w:semiHidden="1" w:unhideWhenUsed="1"/>
     <w:lsdException w:name="No List" w:semiHidden="1" w:unhideWhenUsed="1"/>
     <w:lsdException w:name="Outline List 1" w:semiHidden="1" w:unhideWhenUsed="1"/>
@@ -2780,10 +2887,8 @@
     <w:lsdException w:name="Table Subtle 2" w:semiHidden="1" w:unhideWhenUsed="1"/>
     <w:lsdException w:name="Table Web 1" w:semiHidden="1" w:unhideWhenUsed="1"/>
     <w:lsdException w:name="Table Web 2" w:semiHidden="1" w:unhideWhenUsed="1"/>
-    <w:lsdException w:name="Table Web 3" w:semiHidden="1" w:unhideWhenUsed="1"/>
     <w:lsdException w:name="Balloon Text" w:semiHidden="1" w:unhideWhenUsed="1"/>
     <w:lsdException w:name="Table Grid" w:uiPriority="39"/>
-    <w:lsdException w:name="Table Theme" w:semiHidden="1" w:unhideWhenUsed="1"/>
     <w:lsdException w:name="Placeholder Text" w:semiHidden="1"/>
     <w:lsdException w:name="No Spacing" w:uiPriority="1" w:qFormat="1"/>
     <w:lsdException w:name="Light Shading" w:uiPriority="60"/>
@@ -3003,6 +3108,7 @@
     <w:lsdException w:name="Smart Hyperlink" w:semiHidden="1" w:unhideWhenUsed="1"/>
     <w:lsdException w:name="Hashtag" w:semiHidden="1" w:unhideWhenUsed="1"/>
     <w:lsdException w:name="Unresolved Mention" w:semiHidden="1" w:unhideWhenUsed="1"/>
+    <w:lsdException w:name="Smart Link" w:semiHidden="1" w:unhideWhenUsed="1"/>
   </w:latentStyles>
   <w:style w:type="paragraph" w:default="1" w:styleId="Normal">
     <w:name w:val="Normal"/>
@@ -4768,11 +4874,60 @@
       <w:color w:val="808080"/>
     </w:rPr>
   </w:style>
+  <w:style w:type="table" w:styleId="PlainTable4">
+    <w:name w:val="Plain Table 4"/>
+    <w:basedOn w:val="TableNormal"/>
+    <w:uiPriority w:val="44"/>
+    <w:rsid w:val="004153CE"/>
+    <w:pPr>
+      <w:spacing w:after="0" w:line="240" w:lineRule="auto"/>
+    </w:pPr>
+    <w:tblPr>
+      <w:tblStyleRowBandSize w:val="1"/>
+      <w:tblStyleColBandSize w:val="1"/>
+    </w:tblPr>
+    <w:tblStylePr w:type="firstRow">
+      <w:rPr>
+        <w:b/>
+        <w:bCs/>
+      </w:rPr>
+    </w:tblStylePr>
+    <w:tblStylePr w:type="lastRow">
+      <w:rPr>
+        <w:b/>
+        <w:bCs/>
+      </w:rPr>
+    </w:tblStylePr>
+    <w:tblStylePr w:type="firstCol">
+      <w:rPr>
+        <w:b/>
+        <w:bCs/>
+      </w:rPr>
+    </w:tblStylePr>
+    <w:tblStylePr w:type="lastCol">
+      <w:rPr>
+        <w:b/>
+        <w:bCs/>
+      </w:rPr>
+    </w:tblStylePr>
+    <w:tblStylePr w:type="band1Vert">
+      <w:tblPr/>
+      <w:tcPr>
+        <w:shd w:val="clear" w:color="auto" w:fill="F2F2F2" w:themeFill="background1" w:themeFillShade="F2"/>
+      </w:tcPr>
+    </w:tblStylePr>
+    <w:tblStylePr w:type="band1Horz">
+      <w:tblPr/>
+      <w:tcPr>
+        <w:shd w:val="clear" w:color="auto" w:fill="F2F2F2" w:themeFill="background1" w:themeFillShade="F2"/>
+      </w:tcPr>
+    </w:tblStylePr>
+  </w:style>
 </w:styles>
 </file>
 
 <file path=word/glossary/document.xml><?xml version="1.0" encoding="utf-8"?>
-<w:glossaryDocument xmlns:wpc="http://schemas.microsoft.com/office/word/2010/wordprocessingCanvas" xmlns:cx="http://schemas.microsoft.com/office/drawing/2014/chartex" xmlns:cx1="http://schemas.microsoft.com/office/drawing/2015/9/8/chartex" xmlns:cx2="http://schemas.microsoft.com/office/drawing/2015/10/21/chartex" xmlns:cx3="http://schemas.microsoft.com/office/drawing/2016/5/9/chartex" xmlns:cx4="http://schemas.microsoft.com/office/drawing/2016/5/10/chartex" xmlns:cx5="http://schemas.microsoft.com/office/drawing/2016/5/11/chartex" xmlns:cx6="http://schemas.microsoft.com/office/drawing/2016/5/12/chartex" xmlns:cx7="http://schemas.microsoft.com/office/drawing/2016/5/13/chartex" xmlns:cx8="http://schemas.microsoft.com/office/drawing/2016/5/14/chartex" xmlns:mc="http://schemas.openxmlformats.org/markup-compatibility/2006" xmlns:aink="http://schemas.microsoft.com/office/drawing/2016/ink" xmlns:am3d="http://schemas.microsoft.com/office/drawing/2017/model3d" xmlns:o="urn:schemas-microsoft-com:office:office" xmlns:r="http://schemas.openxmlformats.org/officeDocument/2006/relationships" xmlns:m="http://schemas.openxmlformats.org/officeDocument/2006/math" xmlns:v="urn:schemas-microsoft-com:vml" xmlns:wp14="http://schemas.microsoft.com/office/word/2010/wordprocessingDrawing" xmlns:wp="http://schemas.openxmlformats.org/drawingml/2006/wordprocessingDrawing" xmlns:w10="urn:schemas-microsoft-com:office:word" xmlns:w="http://schemas.openxmlformats.org/wordprocessingml/2006/main" xmlns:w14="http://schemas.microsoft.com/office/word/2010/wordml" xmlns:w15="http://schemas.microsoft.com/office/word/2012/wordml" xmlns:w16cid="http://schemas.microsoft.com/office/word/2016/wordml/cid" xmlns:w16se="http://schemas.microsoft.com/office/word/2015/wordml/symex" xmlns:wpg="http://schemas.microsoft.com/office/word/2010/wordprocessingGroup" xmlns:wpi="http://schemas.microsoft.com/office/word/2010/wordprocessingInk" xmlns:wne="http://schemas.microsoft.com/office/word/2006/wordml" xmlns:wps="http://schemas.microsoft.com/office/word/2010/wordprocessingShape" mc:Ignorable="w14 w15 w16se w16cid wp14">
+<w:glossaryDocument xmlns:wpc="http://schemas.microsoft.com/office/word/2010/wordprocessingCanvas" xmlns:cx="http://schemas.microsoft.com/office/drawing/2014/chartex" xmlns:cx1="http://schemas.microsoft.com/office/drawing/2015/9/8/chartex" xmlns:cx2="http://schemas.microsoft.com/office/drawing/2015/10/21/chartex" xmlns:cx3="http://schemas.microsoft.com/office/drawing/2016/5/9/chartex" xmlns:cx4="http://schemas.microsoft.com/office/drawing/2016/5/10/chartex" xmlns:cx5="http://schemas.microsoft.com/office/drawing/2016/5/11/chartex" xmlns:cx6="http://schemas.microsoft.com/office/drawing/2016/5/12/chartex" xmlns:cx7="http://schemas.microsoft.com/office/drawing/2016/5/13/chartex" xmlns:cx8="http://schemas.microsoft.com/office/drawing/2016/5/14/chartex" xmlns:mc="http://schemas.openxmlformats.org/markup-compatibility/2006" xmlns:aink="http://schemas.microsoft.com/office/drawing/2016/ink" xmlns:am3d="http://schemas.microsoft.com/office/drawing/2017/model3d" xmlns:o="urn:schemas-microsoft-com:office:office" xmlns:r="http://schemas.openxmlformats.org/officeDocument/2006/relationships" xmlns:m="http://schemas.openxmlformats.org/officeDocument/2006/math" xmlns:v="urn:schemas-microsoft-com:vml" xmlns:wp14="http://schemas.microsoft.com/office/word/2010/wordprocessingDrawing" xmlns:wp="http://schemas.openxmlformats.org/drawingml/2006/wordprocessingDrawing" xmlns:w10="urn:schemas-microsoft-com:office:word" xmlns:w="http://schemas.openxmlformats.org/wordprocessingml/2006/main" xmlns:w14="http://schemas.microsoft.com/office/word/2010/wordml" xmlns:w15="http://schemas.microsoft.com/office/word/2012/wordml" xmlns:w16cex="http://schemas.microsoft.com/office/word/2018/wordml/cex" xmlns:w16cid="http://schemas.microsoft.com/office/word/2016/wordml/cid" xmlns:w16="http://schemas.microsoft.com/office/word/2018/wordml" xmlns:w16sdtdh="http://schemas.microsoft.com/office/word/2020/wordml/sdtdatahash" xmlns:w16se="http://schemas.microsoft.com/office/word/2015/wordml/symex" xmlns:wpg="http://schemas.microsoft.com/office/word/2010/wordprocessingGroup" xmlns:wpi="http://schemas.microsoft.com/office/word/2010/wordprocessingInk" xmlns:wne="http://schemas.microsoft.com/office/word/2006/wordml" xmlns:wps="http://schemas.microsoft.com/office/word/2010/wordprocessingShape" mc:Ignorable="w14 w15 w16se w16cid w16 w16cex w16sdtdh wp14">
   <w:docParts>
     <w:docPart>
       <w:docPartPr>
@@ -4805,7 +4960,7 @@
 </file>
 
 <file path=word/glossary/fontTable.xml><?xml version="1.0" encoding="utf-8"?>
-<w:fonts xmlns:mc="http://schemas.openxmlformats.org/markup-compatibility/2006" xmlns:r="http://schemas.openxmlformats.org/officeDocument/2006/relationships" xmlns:w="http://schemas.openxmlformats.org/wordprocessingml/2006/main" xmlns:w14="http://schemas.microsoft.com/office/word/2010/wordml" xmlns:w15="http://schemas.microsoft.com/office/word/2012/wordml" xmlns:w16cid="http://schemas.microsoft.com/office/word/2016/wordml/cid" xmlns:w16se="http://schemas.microsoft.com/office/word/2015/wordml/symex" mc:Ignorable="w14 w15 w16se w16cid">
+<w:fonts xmlns:mc="http://schemas.openxmlformats.org/markup-compatibility/2006" xmlns:r="http://schemas.openxmlformats.org/officeDocument/2006/relationships" xmlns:w="http://schemas.openxmlformats.org/wordprocessingml/2006/main" xmlns:w14="http://schemas.microsoft.com/office/word/2010/wordml" xmlns:w15="http://schemas.microsoft.com/office/word/2012/wordml" xmlns:w16cex="http://schemas.microsoft.com/office/word/2018/wordml/cex" xmlns:w16cid="http://schemas.microsoft.com/office/word/2016/wordml/cid" xmlns:w16="http://schemas.microsoft.com/office/word/2018/wordml" xmlns:w16sdtdh="http://schemas.microsoft.com/office/word/2020/wordml/sdtdatahash" xmlns:w16se="http://schemas.microsoft.com/office/word/2015/wordml/symex" mc:Ignorable="w14 w15 w16se w16cid w16 w16cex w16sdtdh">
   <w:font w:name="Symbol">
     <w:panose1 w:val="05050102010706020507"/>
     <w:charset w:val="02"/>
@@ -4832,14 +4987,14 @@
     <w:charset w:val="00"/>
     <w:family w:val="swiss"/>
     <w:pitch w:val="variable"/>
-    <w:sig w:usb0="E0002AFF" w:usb1="C000247B" w:usb2="00000009" w:usb3="00000000" w:csb0="000001FF" w:csb1="00000000"/>
+    <w:sig w:usb0="E4002EFF" w:usb1="C000247B" w:usb2="00000009" w:usb3="00000000" w:csb0="000001FF" w:csb1="00000000"/>
   </w:font>
   <w:font w:name="Calibri Light">
     <w:panose1 w:val="020F0302020204030204"/>
     <w:charset w:val="00"/>
     <w:family w:val="swiss"/>
     <w:pitch w:val="variable"/>
-    <w:sig w:usb0="E0002AFF" w:usb1="C000247B" w:usb2="00000009" w:usb3="00000000" w:csb0="000001FF" w:csb1="00000000"/>
+    <w:sig w:usb0="E4002EFF" w:usb1="C000247B" w:usb2="00000009" w:usb3="00000000" w:csb0="000001FF" w:csb1="00000000"/>
   </w:font>
   <w:font w:name="Arial Narrow">
     <w:panose1 w:val="020B0606020202030204"/>
@@ -4859,7 +5014,7 @@
 </file>
 
 <file path=word/glossary/settings.xml><?xml version="1.0" encoding="utf-8"?>
-<w:settings xmlns:mc="http://schemas.openxmlformats.org/markup-compatibility/2006" xmlns:o="urn:schemas-microsoft-com:office:office" xmlns:r="http://schemas.openxmlformats.org/officeDocument/2006/relationships" xmlns:m="http://schemas.openxmlformats.org/officeDocument/2006/math" xmlns:v="urn:schemas-microsoft-com:vml" xmlns:w10="urn:schemas-microsoft-com:office:word" xmlns:w="http://schemas.openxmlformats.org/wordprocessingml/2006/main" xmlns:w14="http://schemas.microsoft.com/office/word/2010/wordml" xmlns:w15="http://schemas.microsoft.com/office/word/2012/wordml" xmlns:w16cid="http://schemas.microsoft.com/office/word/2016/wordml/cid" xmlns:w16se="http://schemas.microsoft.com/office/word/2015/wordml/symex" xmlns:sl="http://schemas.openxmlformats.org/schemaLibrary/2006/main" mc:Ignorable="w14 w15 w16se w16cid">
+<w:settings xmlns:mc="http://schemas.openxmlformats.org/markup-compatibility/2006" xmlns:o="urn:schemas-microsoft-com:office:office" xmlns:r="http://schemas.openxmlformats.org/officeDocument/2006/relationships" xmlns:m="http://schemas.openxmlformats.org/officeDocument/2006/math" xmlns:v="urn:schemas-microsoft-com:vml" xmlns:w10="urn:schemas-microsoft-com:office:word" xmlns:w="http://schemas.openxmlformats.org/wordprocessingml/2006/main" xmlns:w14="http://schemas.microsoft.com/office/word/2010/wordml" xmlns:w15="http://schemas.microsoft.com/office/word/2012/wordml" xmlns:w16cex="http://schemas.microsoft.com/office/word/2018/wordml/cex" xmlns:w16cid="http://schemas.microsoft.com/office/word/2016/wordml/cid" xmlns:w16="http://schemas.microsoft.com/office/word/2018/wordml" xmlns:w16sdtdh="http://schemas.microsoft.com/office/word/2020/wordml/sdtdatahash" xmlns:w16se="http://schemas.microsoft.com/office/word/2015/wordml/symex" xmlns:sl="http://schemas.openxmlformats.org/schemaLibrary/2006/main" mc:Ignorable="w14 w15 w16se w16cid w16 w16cex w16sdtdh">
   <w:view w:val="normal"/>
   <w:defaultTabStop w:val="720"/>
   <w:characterSpacingControl w:val="doNotCompress"/>
@@ -4875,6 +5030,7 @@
   <w:rsids>
     <w:rsidRoot w:val="0035287D"/>
     <w:rsid w:val="0035287D"/>
+    <w:rsid w:val="003E52D0"/>
     <w:rsid w:val="00FE1A3C"/>
   </w:rsids>
   <m:mathPr>
@@ -4899,7 +5055,7 @@
 </file>
 
 <file path=word/glossary/styles.xml><?xml version="1.0" encoding="utf-8"?>
-<w:styles xmlns:mc="http://schemas.openxmlformats.org/markup-compatibility/2006" xmlns:r="http://schemas.openxmlformats.org/officeDocument/2006/relationships" xmlns:w="http://schemas.openxmlformats.org/wordprocessingml/2006/main" xmlns:w14="http://schemas.microsoft.com/office/word/2010/wordml" xmlns:w15="http://schemas.microsoft.com/office/word/2012/wordml" xmlns:w16cid="http://schemas.microsoft.com/office/word/2016/wordml/cid" xmlns:w16se="http://schemas.microsoft.com/office/word/2015/wordml/symex" mc:Ignorable="w14 w15 w16se w16cid">
+<w:styles xmlns:mc="http://schemas.openxmlformats.org/markup-compatibility/2006" xmlns:r="http://schemas.openxmlformats.org/officeDocument/2006/relationships" xmlns:w="http://schemas.openxmlformats.org/wordprocessingml/2006/main" xmlns:w14="http://schemas.microsoft.com/office/word/2010/wordml" xmlns:w15="http://schemas.microsoft.com/office/word/2012/wordml" xmlns:w16cex="http://schemas.microsoft.com/office/word/2018/wordml/cex" xmlns:w16cid="http://schemas.microsoft.com/office/word/2016/wordml/cid" xmlns:w16="http://schemas.microsoft.com/office/word/2018/wordml" xmlns:w16sdtdh="http://schemas.microsoft.com/office/word/2020/wordml/sdtdatahash" xmlns:w16se="http://schemas.microsoft.com/office/word/2015/wordml/symex" mc:Ignorable="w14 w15 w16se w16cid w16 w16cex w16sdtdh">
   <w:docDefaults>
     <w:rPrDefault>
       <w:rPr>
@@ -4915,7 +5071,7 @@
       </w:pPr>
     </w:pPrDefault>
   </w:docDefaults>
-  <w:latentStyles w:defLockedState="0" w:defUIPriority="99" w:defSemiHidden="0" w:defUnhideWhenUsed="0" w:defQFormat="0" w:count="375">
+  <w:latentStyles w:defLockedState="0" w:defUIPriority="99" w:defSemiHidden="0" w:defUnhideWhenUsed="0" w:defQFormat="0" w:count="376">
     <w:lsdException w:name="Normal" w:uiPriority="0" w:qFormat="1"/>
     <w:lsdException w:name="heading 1" w:uiPriority="9" w:qFormat="1"/>
     <w:lsdException w:name="heading 2" w:semiHidden="1" w:uiPriority="9" w:unhideWhenUsed="1" w:qFormat="1"/>
@@ -5021,7 +5177,6 @@
     <w:lsdException w:name="HTML Sample" w:semiHidden="1" w:unhideWhenUsed="1"/>
     <w:lsdException w:name="HTML Typewriter" w:semiHidden="1" w:unhideWhenUsed="1"/>
     <w:lsdException w:name="HTML Variable" w:semiHidden="1" w:unhideWhenUsed="1"/>
-    <w:lsdException w:name="Normal Table" w:semiHidden="1" w:unhideWhenUsed="1"/>
     <w:lsdException w:name="annotation subject" w:semiHidden="1" w:unhideWhenUsed="1"/>
     <w:lsdException w:name="No List" w:semiHidden="1" w:unhideWhenUsed="1"/>
     <w:lsdException w:name="Outline List 1" w:semiHidden="1" w:unhideWhenUsed="1"/>
@@ -5068,10 +5223,8 @@
     <w:lsdException w:name="Table Subtle 2" w:semiHidden="1" w:unhideWhenUsed="1"/>
     <w:lsdException w:name="Table Web 1" w:semiHidden="1" w:unhideWhenUsed="1"/>
     <w:lsdException w:name="Table Web 2" w:semiHidden="1" w:unhideWhenUsed="1"/>
-    <w:lsdException w:name="Table Web 3" w:semiHidden="1" w:unhideWhenUsed="1"/>
     <w:lsdException w:name="Balloon Text" w:semiHidden="1" w:unhideWhenUsed="1"/>
     <w:lsdException w:name="Table Grid" w:uiPriority="39"/>
-    <w:lsdException w:name="Table Theme" w:semiHidden="1" w:unhideWhenUsed="1"/>
     <w:lsdException w:name="Placeholder Text" w:semiHidden="1"/>
     <w:lsdException w:name="No Spacing" w:uiPriority="1" w:qFormat="1"/>
     <w:lsdException w:name="Light Shading" w:uiPriority="60"/>
@@ -5291,6 +5444,7 @@
     <w:lsdException w:name="Smart Hyperlink" w:semiHidden="1" w:unhideWhenUsed="1"/>
     <w:lsdException w:name="Hashtag" w:semiHidden="1" w:unhideWhenUsed="1"/>
     <w:lsdException w:name="Unresolved Mention" w:semiHidden="1" w:unhideWhenUsed="1"/>
+    <w:lsdException w:name="Smart Link" w:semiHidden="1" w:unhideWhenUsed="1"/>
   </w:latentStyles>
   <w:style w:type="paragraph" w:default="1" w:styleId="Normal">
     <w:name w:val="Normal"/>
@@ -5343,7 +5497,7 @@
 </file>
 
 <file path=word/glossary/webSettings.xml><?xml version="1.0" encoding="utf-8"?>
-<w:webSettings xmlns:mc="http://schemas.openxmlformats.org/markup-compatibility/2006" xmlns:r="http://schemas.openxmlformats.org/officeDocument/2006/relationships" xmlns:w="http://schemas.openxmlformats.org/wordprocessingml/2006/main" xmlns:w14="http://schemas.microsoft.com/office/word/2010/wordml" xmlns:w15="http://schemas.microsoft.com/office/word/2012/wordml" xmlns:w16cid="http://schemas.microsoft.com/office/word/2016/wordml/cid" xmlns:w16se="http://schemas.microsoft.com/office/word/2015/wordml/symex" mc:Ignorable="w14 w15 w16se w16cid">
+<w:webSettings xmlns:mc="http://schemas.openxmlformats.org/markup-compatibility/2006" xmlns:r="http://schemas.openxmlformats.org/officeDocument/2006/relationships" xmlns:w="http://schemas.openxmlformats.org/wordprocessingml/2006/main" xmlns:w14="http://schemas.microsoft.com/office/word/2010/wordml" xmlns:w15="http://schemas.microsoft.com/office/word/2012/wordml" xmlns:w16cex="http://schemas.microsoft.com/office/word/2018/wordml/cex" xmlns:w16cid="http://schemas.microsoft.com/office/word/2016/wordml/cid" xmlns:w16="http://schemas.microsoft.com/office/word/2018/wordml" xmlns:w16sdtdh="http://schemas.microsoft.com/office/word/2020/wordml/sdtdatahash" xmlns:w16se="http://schemas.microsoft.com/office/word/2015/wordml/symex" mc:Ignorable="w14 w15 w16se w16cid w16 w16cex w16sdtdh">
   <w:optimizeForBrowser/>
   <w:allowPNG/>
 </w:webSettings>

</xml_diff>